<commit_message>
Added title for doc
</commit_message>
<xml_diff>
--- a/GitHub.docx
+++ b/GitHub.docx
@@ -3,8 +3,22 @@
 <w:document xmlns:wpc="http://schemas.microsoft.com/office/word/2010/wordprocessingCanvas" xmlns:mc="http://schemas.openxmlformats.org/markup-compatibility/2006" xmlns:o="urn:schemas-microsoft-com:office:office" xmlns:r="http://schemas.openxmlformats.org/officeDocument/2006/relationships" xmlns:m="http://schemas.openxmlformats.org/officeDocument/2006/math" xmlns:v="urn:schemas-microsoft-com:vml" xmlns:wp14="http://schemas.microsoft.com/office/word/2010/wordprocessingDrawing" xmlns:wp="http://schemas.openxmlformats.org/drawingml/2006/wordprocessingDrawing" xmlns:w10="urn:schemas-microsoft-com:office:word" xmlns:w="http://schemas.openxmlformats.org/wordprocessingml/2006/main" xmlns:w14="http://schemas.microsoft.com/office/word/2010/wordml" xmlns:w15="http://schemas.microsoft.com/office/word/2012/wordml" xmlns:wpg="http://schemas.microsoft.com/office/word/2010/wordprocessingGroup" xmlns:wpi="http://schemas.microsoft.com/office/word/2010/wordprocessingInk" xmlns:wne="http://schemas.microsoft.com/office/word/2006/wordml" xmlns:wps="http://schemas.microsoft.com/office/word/2010/wordprocessingShape" mc:Ignorable="w14 w15 wp14">
   <w:body>
     <w:p>
+      <w:pPr>
+        <w:jc w:val="center"/>
+        <w:rPr>
+          <w:sz w:val="24"/>
+        </w:rPr>
+      </w:pPr>
+      <w:r>
+        <w:rPr>
+          <w:sz w:val="24"/>
+        </w:rPr>
+        <w:t>GIT BASIC COMMANDS</w:t>
+      </w:r>
       <w:bookmarkStart w:id="0" w:name="_GoBack"/>
       <w:bookmarkEnd w:id="0"/>
+    </w:p>
+    <w:p>
       <w:r>
         <w:rPr>
           <w:b/>
@@ -207,15 +221,12 @@
     </w:p>
     <w:p>
       <w:r>
-        <w:t>Commit</w:t>
-      </w:r>
-      <w:r>
-        <w:t>:</w:t>
-      </w:r>
-    </w:p>
-    <w:p>
-      <w:r>
         <w:lastRenderedPageBreak/>
+        <w:t>Commit:</w:t>
+      </w:r>
+    </w:p>
+    <w:p>
+      <w:r>
         <w:t>A "commit" is a snapshot of our repository. This way if we ever need to look back at the changes we've made</w:t>
       </w:r>
     </w:p>
@@ -270,18 +281,12 @@
         <w:t>git remote add origin https://github.com/try-git/try_git.git</w:t>
       </w:r>
       <w:r>
-        <w:t xml:space="preserve"> //to push our local repo to the GitHub server</w:t>
-      </w:r>
-      <w:r>
-        <w:t>.</w:t>
-      </w:r>
-    </w:p>
-    <w:p>
-      <w:r>
-        <w:t>//.This command takes a remote name and a repository URL</w:t>
-      </w:r>
-      <w:r>
-        <w:t>.</w:t>
+        <w:t xml:space="preserve"> //to push our local repo to the GitHub server.</w:t>
+      </w:r>
+    </w:p>
+    <w:p>
+      <w:r>
+        <w:t>//.This command takes a remote name and a repository URL.</w:t>
       </w:r>
     </w:p>
     <w:p/>
@@ -411,6 +416,7 @@
           <w:b/>
           <w:sz w:val="24"/>
         </w:rPr>
+        <w:lastRenderedPageBreak/>
         <w:t>git rm -r folder_of_cats</w:t>
       </w:r>
       <w:r>
@@ -419,7 +425,6 @@
     </w:p>
     <w:p>
       <w:r>
-        <w:lastRenderedPageBreak/>
         <w:t>/*Now that you've removed all the cats you'll need to commit your changes.*/</w:t>
       </w:r>
     </w:p>

</xml_diff>